<commit_message>
DAW Fin practica Docker
</commit_message>
<xml_diff>
--- a/DAW/05-Tema05/Docker.docx
+++ b/DAW/05-Tema05/Docker.docx
@@ -1,6 +1,6 @@
 
 <file path=word/document.xml><?xml version="1.0" encoding="utf-8"?>
-<w:document xmlns:wpc="http://schemas.microsoft.com/office/word/2010/wordprocessingCanvas" xmlns:cx="http://schemas.microsoft.com/office/drawing/2014/chartex" xmlns:cx1="http://schemas.microsoft.com/office/drawing/2015/9/8/chartex" xmlns:cx2="http://schemas.microsoft.com/office/drawing/2015/10/21/chartex" xmlns:cx3="http://schemas.microsoft.com/office/drawing/2016/5/9/chartex" xmlns:cx4="http://schemas.microsoft.com/office/drawing/2016/5/10/chartex" xmlns:cx5="http://schemas.microsoft.com/office/drawing/2016/5/11/chartex" xmlns:cx6="http://schemas.microsoft.com/office/drawing/2016/5/12/chartex" xmlns:cx7="http://schemas.microsoft.com/office/drawing/2016/5/13/chartex" xmlns:cx8="http://schemas.microsoft.com/office/drawing/2016/5/14/chartex" xmlns:mc="http://schemas.openxmlformats.org/markup-compatibility/2006" xmlns:aink="http://schemas.microsoft.com/office/drawing/2016/ink" xmlns:am3d="http://schemas.microsoft.com/office/drawing/2017/model3d" xmlns:o="urn:schemas-microsoft-com:office:office" xmlns:r="http://schemas.openxmlformats.org/officeDocument/2006/relationships" xmlns:m="http://schemas.openxmlformats.org/officeDocument/2006/math" xmlns:v="urn:schemas-microsoft-com:vml" xmlns:wp14="http://schemas.microsoft.com/office/word/2010/wordprocessingDrawing" xmlns:wp="http://schemas.openxmlformats.org/drawingml/2006/wordprocessingDrawing" xmlns:w10="urn:schemas-microsoft-com:office:word" xmlns:w="http://schemas.openxmlformats.org/wordprocessingml/2006/main" xmlns:w14="http://schemas.microsoft.com/office/word/2010/wordml" xmlns:w15="http://schemas.microsoft.com/office/word/2012/wordml" xmlns:w16cex="http://schemas.microsoft.com/office/word/2018/wordml/cex" xmlns:w16cid="http://schemas.microsoft.com/office/word/2016/wordml/cid" xmlns:w16="http://schemas.microsoft.com/office/word/2018/wordml" xmlns:w16sdtdh="http://schemas.microsoft.com/office/word/2020/wordml/sdtdatahash" xmlns:w16se="http://schemas.microsoft.com/office/word/2015/wordml/symex" xmlns:wpg="http://schemas.microsoft.com/office/word/2010/wordprocessingGroup" xmlns:wpi="http://schemas.microsoft.com/office/word/2010/wordprocessingInk" xmlns:wne="http://schemas.microsoft.com/office/word/2006/wordml" xmlns:wps="http://schemas.microsoft.com/office/word/2010/wordprocessingShape" mc:Ignorable="w14 w15 w16se w16cid w16 w16cex w16sdtdh wp14">
+<w:document xmlns:wpc="http://schemas.microsoft.com/office/word/2010/wordprocessingCanvas" xmlns:cx="http://schemas.microsoft.com/office/drawing/2014/chartex" xmlns:cx1="http://schemas.microsoft.com/office/drawing/2015/9/8/chartex" xmlns:cx2="http://schemas.microsoft.com/office/drawing/2015/10/21/chartex" xmlns:cx3="http://schemas.microsoft.com/office/drawing/2016/5/9/chartex" xmlns:cx4="http://schemas.microsoft.com/office/drawing/2016/5/10/chartex" xmlns:cx5="http://schemas.microsoft.com/office/drawing/2016/5/11/chartex" xmlns:cx6="http://schemas.microsoft.com/office/drawing/2016/5/12/chartex" xmlns:cx7="http://schemas.microsoft.com/office/drawing/2016/5/13/chartex" xmlns:cx8="http://schemas.microsoft.com/office/drawing/2016/5/14/chartex" xmlns:mc="http://schemas.openxmlformats.org/markup-compatibility/2006" xmlns:aink="http://schemas.microsoft.com/office/drawing/2016/ink" xmlns:am3d="http://schemas.microsoft.com/office/drawing/2017/model3d" xmlns:o="urn:schemas-microsoft-com:office:office" xmlns:oel="http://schemas.microsoft.com/office/2019/extlst" xmlns:r="http://schemas.openxmlformats.org/officeDocument/2006/relationships" xmlns:m="http://schemas.openxmlformats.org/officeDocument/2006/math" xmlns:v="urn:schemas-microsoft-com:vml" xmlns:wp14="http://schemas.microsoft.com/office/word/2010/wordprocessingDrawing" xmlns:wp="http://schemas.openxmlformats.org/drawingml/2006/wordprocessingDrawing" xmlns:w10="urn:schemas-microsoft-com:office:word" xmlns:w="http://schemas.openxmlformats.org/wordprocessingml/2006/main" xmlns:w14="http://schemas.microsoft.com/office/word/2010/wordml" xmlns:w15="http://schemas.microsoft.com/office/word/2012/wordml" xmlns:w16cex="http://schemas.microsoft.com/office/word/2018/wordml/cex" xmlns:w16cid="http://schemas.microsoft.com/office/word/2016/wordml/cid" xmlns:w16="http://schemas.microsoft.com/office/word/2018/wordml" xmlns:w16du="http://schemas.microsoft.com/office/word/2023/wordml/word16du" xmlns:w16sdtdh="http://schemas.microsoft.com/office/word/2020/wordml/sdtdatahash" xmlns:w16sdtfl="http://schemas.microsoft.com/office/word/2024/wordml/sdtformatlock" xmlns:w16se="http://schemas.microsoft.com/office/word/2015/wordml/symex" xmlns:wpg="http://schemas.microsoft.com/office/word/2010/wordprocessingGroup" xmlns:wpi="http://schemas.microsoft.com/office/word/2010/wordprocessingInk" xmlns:wne="http://schemas.microsoft.com/office/word/2006/wordml" xmlns:wps="http://schemas.microsoft.com/office/word/2010/wordprocessingShape" mc:Ignorable="w14 w15 w16se w16cid w16 w16cex w16sdtdh w16sdtfl w16du wp14">
   <w:body>
     <w:sdt>
       <w:sdtPr>
@@ -10,7 +10,6 @@
           <w:docPartUnique/>
         </w:docPartObj>
       </w:sdtPr>
-      <w:sdtEndPr/>
       <w:sdtContent>
         <w:p>
           <w:r>
@@ -133,7 +132,6 @@
                                     <w:dataBinding w:prefixMappings="xmlns:ns0='http://purl.org/dc/elements/1.1/' xmlns:ns1='http://schemas.openxmlformats.org/package/2006/metadata/core-properties' " w:xpath="/ns1:coreProperties[1]/ns0:creator[1]" w:storeItemID="{6C3C8BC8-F283-45AE-878A-BAB7291924A1}"/>
                                     <w:text/>
                                   </w:sdtPr>
-                                  <w:sdtEndPr/>
                                   <w:sdtContent>
                                     <w:p>
                                       <w:pPr>
@@ -174,7 +172,6 @@
                                       <w:dataBinding w:prefixMappings="xmlns:ns0='http://schemas.openxmlformats.org/officeDocument/2006/extended-properties' " w:xpath="/ns0:Properties[1]/ns0:Company[1]" w:storeItemID="{6668398D-A668-4E3E-A5EB-62B293D839F1}"/>
                                       <w:text/>
                                     </w:sdtPr>
-                                    <w:sdtEndPr/>
                                     <w:sdtContent>
                                       <w:r>
                                         <w:rPr>
@@ -202,7 +199,6 @@
                                       <w:dataBinding w:prefixMappings="xmlns:ns0='http://schemas.microsoft.com/office/2006/coverPageProps' " w:xpath="/ns0:CoverPageProperties[1]/ns0:CompanyAddress[1]" w:storeItemID="{55AF091B-3C7A-41E3-B477-F2FDAA23CFDA}"/>
                                       <w:text/>
                                     </w:sdtPr>
-                                    <w:sdtEndPr/>
                                     <w:sdtContent>
                                       <w:r>
                                         <w:rPr>
@@ -272,7 +268,6 @@
                                     <w:dataBinding w:prefixMappings="xmlns:ns0='http://purl.org/dc/elements/1.1/' xmlns:ns1='http://schemas.openxmlformats.org/package/2006/metadata/core-properties' " w:xpath="/ns1:coreProperties[1]/ns0:title[1]" w:storeItemID="{6C3C8BC8-F283-45AE-878A-BAB7291924A1}"/>
                                     <w:text/>
                                   </w:sdtPr>
-                                  <w:sdtEndPr/>
                                   <w:sdtContent>
                                     <w:p>
                                       <w:pPr>
@@ -322,7 +317,7 @@
               </mc:Choice>
               <mc:Fallback>
                 <w:pict>
-                  <v:group w14:anchorId="695CB5F2" id="Grupo 193" o:spid="_x0000_s1026" style="position:absolute;margin-left:0;margin-top:0;width:540.55pt;height:718.4pt;z-index:-251657216;mso-width-percent:882;mso-height-percent:909;mso-position-horizontal:center;mso-position-horizontal-relative:page;mso-position-vertical:center;mso-position-vertical-relative:page;mso-width-percent:882;mso-height-percent:909" coordsize="68648,91235" o:gfxdata="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">
+                  <v:group w14:anchorId="695CB5F2" id="Grupo 193" o:spid="_x0000_s1026" style="position:absolute;margin-left:0;margin-top:0;width:540.55pt;height:718.4pt;z-index:-251657216;mso-width-percent:882;mso-height-percent:909;mso-position-horizontal:center;mso-position-horizontal-relative:page;mso-position-vertical:center;mso-position-vertical-relative:page;mso-width-percent:882;mso-height-percent:909" coordsize="68648,91235" o:gfxdata="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">
                     <v:rect id="Rectángulo 194" o:spid="_x0000_s1027" style="position:absolute;width:68580;height:13716;visibility:visible;mso-wrap-style:square;v-text-anchor:middle" o:gfxdata="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" fillcolor="#4472c4 [3204]" stroked="f" strokeweight="1pt"/>
                     <v:rect id="Rectángulo 195" o:spid="_x0000_s1028" style="position:absolute;top:40943;width:68580;height:50292;visibility:visible;mso-wrap-style:square;v-text-anchor:bottom" o:gfxdata="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" fillcolor="#4472c4 [3204]" stroked="f" strokeweight="1pt">
                       <v:textbox inset="36pt,57.6pt,36pt,36pt">
@@ -338,7 +333,6 @@
                               <w:dataBinding w:prefixMappings="xmlns:ns0='http://purl.org/dc/elements/1.1/' xmlns:ns1='http://schemas.openxmlformats.org/package/2006/metadata/core-properties' " w:xpath="/ns1:coreProperties[1]/ns0:creator[1]" w:storeItemID="{6C3C8BC8-F283-45AE-878A-BAB7291924A1}"/>
                               <w:text/>
                             </w:sdtPr>
-                            <w:sdtEndPr/>
                             <w:sdtContent>
                               <w:p>
                                 <w:pPr>
@@ -379,7 +373,6 @@
                                 <w:dataBinding w:prefixMappings="xmlns:ns0='http://schemas.openxmlformats.org/officeDocument/2006/extended-properties' " w:xpath="/ns0:Properties[1]/ns0:Company[1]" w:storeItemID="{6668398D-A668-4E3E-A5EB-62B293D839F1}"/>
                                 <w:text/>
                               </w:sdtPr>
-                              <w:sdtEndPr/>
                               <w:sdtContent>
                                 <w:r>
                                   <w:rPr>
@@ -407,7 +400,6 @@
                                 <w:dataBinding w:prefixMappings="xmlns:ns0='http://schemas.microsoft.com/office/2006/coverPageProps' " w:xpath="/ns0:CoverPageProperties[1]/ns0:CompanyAddress[1]" w:storeItemID="{55AF091B-3C7A-41E3-B477-F2FDAA23CFDA}"/>
                                 <w:text/>
                               </w:sdtPr>
-                              <w:sdtEndPr/>
                               <w:sdtContent>
                                 <w:r>
                                   <w:rPr>
@@ -443,7 +435,6 @@
                               <w:dataBinding w:prefixMappings="xmlns:ns0='http://purl.org/dc/elements/1.1/' xmlns:ns1='http://schemas.openxmlformats.org/package/2006/metadata/core-properties' " w:xpath="/ns1:coreProperties[1]/ns0:title[1]" w:storeItemID="{6C3C8BC8-F283-45AE-878A-BAB7291924A1}"/>
                               <w:text/>
                             </w:sdtPr>
-                            <w:sdtEndPr/>
                             <w:sdtContent>
                               <w:p>
                                 <w:pPr>
@@ -506,7 +497,21 @@
             <w:rStyle w:val="Hipervnculo"/>
             <w:lang w:val="en-US"/>
           </w:rPr>
-          <w:t>heet Docker Commands</w:t>
+          <w:t xml:space="preserve">heet Docker </w:t>
+        </w:r>
+        <w:r>
+          <w:rPr>
+            <w:rStyle w:val="Hipervnculo"/>
+            <w:lang w:val="en-US"/>
+          </w:rPr>
+          <w:t>C</w:t>
+        </w:r>
+        <w:r>
+          <w:rPr>
+            <w:rStyle w:val="Hipervnculo"/>
+            <w:lang w:val="en-US"/>
+          </w:rPr>
+          <w:t>ommands</w:t>
         </w:r>
       </w:hyperlink>
     </w:p>
@@ -517,61 +522,31 @@
           <w:lang w:val="en-US"/>
         </w:rPr>
       </w:pPr>
-      <w:proofErr w:type="spellStart"/>
-      <w:r>
-        <w:rPr>
-          <w:lang w:val="en-US"/>
-        </w:rPr>
-        <w:t>SetUp</w:t>
-      </w:r>
-      <w:proofErr w:type="spellEnd"/>
-      <w:r>
-        <w:rPr>
-          <w:lang w:val="en-US"/>
-        </w:rPr>
-        <w:t xml:space="preserve"> Docker Engine in </w:t>
-      </w:r>
-      <w:proofErr w:type="spellStart"/>
-      <w:r>
-        <w:rPr>
-          <w:lang w:val="en-US"/>
-        </w:rPr>
-        <w:t>Lubuntu</w:t>
-      </w:r>
-      <w:proofErr w:type="spellEnd"/>
-    </w:p>
-    <w:p>
-      <w:pPr>
-        <w:rPr>
-          <w:lang w:val="en-US"/>
-        </w:rPr>
-      </w:pPr>
-    </w:p>
-    <w:p>
-      <w:pPr>
-        <w:rPr>
-          <w:lang w:val="en-US"/>
-        </w:rPr>
-      </w:pPr>
-      <w:r>
-        <w:rPr>
-          <w:lang w:val="en-US"/>
-        </w:rPr>
-        <w:t xml:space="preserve">To install Docker Engine in </w:t>
-      </w:r>
-      <w:proofErr w:type="spellStart"/>
-      <w:r>
-        <w:rPr>
-          <w:lang w:val="en-US"/>
-        </w:rPr>
-        <w:t>Lubuntu</w:t>
-      </w:r>
-      <w:proofErr w:type="spellEnd"/>
-      <w:r>
-        <w:rPr>
-          <w:lang w:val="en-US"/>
-        </w:rPr>
-        <w:t xml:space="preserve"> use the next commands lines </w:t>
+      <w:r>
+        <w:rPr>
+          <w:lang w:val="en-US"/>
+        </w:rPr>
+        <w:t>SetUp Docker Engine in Lubuntu</w:t>
+      </w:r>
+    </w:p>
+    <w:p>
+      <w:pPr>
+        <w:rPr>
+          <w:lang w:val="en-US"/>
+        </w:rPr>
+      </w:pPr>
+    </w:p>
+    <w:p>
+      <w:pPr>
+        <w:rPr>
+          <w:lang w:val="en-US"/>
+        </w:rPr>
+      </w:pPr>
+      <w:r>
+        <w:rPr>
+          <w:lang w:val="en-US"/>
+        </w:rPr>
+        <w:t xml:space="preserve">To install Docker Engine in Lubuntu use the next commands lines </w:t>
       </w:r>
     </w:p>
     <w:p>
@@ -593,204 +568,64 @@
           <w:lang w:val="en-US"/>
         </w:rPr>
       </w:pPr>
-      <w:proofErr w:type="spellStart"/>
-      <w:r>
-        <w:rPr>
-          <w:lang w:val="en-US"/>
-        </w:rPr>
-        <w:t>sudo</w:t>
-      </w:r>
-      <w:proofErr w:type="spellEnd"/>
-      <w:r>
-        <w:rPr>
-          <w:lang w:val="en-US"/>
-        </w:rPr>
-        <w:t xml:space="preserve"> apt-get update</w:t>
-      </w:r>
-    </w:p>
-    <w:p>
-      <w:pPr>
-        <w:rPr>
-          <w:lang w:val="en-US"/>
-        </w:rPr>
-      </w:pPr>
-      <w:proofErr w:type="spellStart"/>
-      <w:r>
-        <w:rPr>
-          <w:lang w:val="en-US"/>
-        </w:rPr>
-        <w:t>sudo</w:t>
-      </w:r>
-      <w:proofErr w:type="spellEnd"/>
-      <w:r>
-        <w:rPr>
-          <w:lang w:val="en-US"/>
-        </w:rPr>
-        <w:t xml:space="preserve"> apt-get install ca-certificates curl</w:t>
-      </w:r>
-    </w:p>
-    <w:p>
-      <w:pPr>
-        <w:rPr>
-          <w:lang w:val="en-US"/>
-        </w:rPr>
-      </w:pPr>
-      <w:proofErr w:type="spellStart"/>
-      <w:r>
-        <w:rPr>
-          <w:lang w:val="en-US"/>
-        </w:rPr>
-        <w:t>sudo</w:t>
-      </w:r>
-      <w:proofErr w:type="spellEnd"/>
-      <w:r>
-        <w:rPr>
-          <w:lang w:val="en-US"/>
-        </w:rPr>
-        <w:t xml:space="preserve"> install -m 0755 -d /</w:t>
-      </w:r>
-      <w:proofErr w:type="spellStart"/>
-      <w:r>
-        <w:rPr>
-          <w:lang w:val="en-US"/>
-        </w:rPr>
-        <w:t>etc</w:t>
-      </w:r>
-      <w:proofErr w:type="spellEnd"/>
-      <w:r>
-        <w:rPr>
-          <w:lang w:val="en-US"/>
-        </w:rPr>
-        <w:t>/apt/keyrings</w:t>
-      </w:r>
-    </w:p>
-    <w:p>
-      <w:pPr>
-        <w:rPr>
-          <w:lang w:val="en-US"/>
-        </w:rPr>
-      </w:pPr>
-      <w:proofErr w:type="spellStart"/>
-      <w:r>
-        <w:rPr>
-          <w:lang w:val="en-US"/>
-        </w:rPr>
-        <w:t>sudo</w:t>
-      </w:r>
-      <w:proofErr w:type="spellEnd"/>
-      <w:r>
-        <w:rPr>
-          <w:lang w:val="en-US"/>
-        </w:rPr>
-        <w:t xml:space="preserve"> curl -</w:t>
-      </w:r>
-      <w:proofErr w:type="spellStart"/>
-      <w:r>
-        <w:rPr>
-          <w:lang w:val="en-US"/>
-        </w:rPr>
-        <w:t>fsSL</w:t>
-      </w:r>
-      <w:proofErr w:type="spellEnd"/>
-      <w:r>
-        <w:rPr>
-          <w:lang w:val="en-US"/>
-        </w:rPr>
-        <w:t xml:space="preserve"> https://download.docker.com/linux/ubuntu/gpg -o /</w:t>
-      </w:r>
-      <w:proofErr w:type="spellStart"/>
-      <w:r>
-        <w:rPr>
-          <w:lang w:val="en-US"/>
-        </w:rPr>
-        <w:t>etc</w:t>
-      </w:r>
-      <w:proofErr w:type="spellEnd"/>
-      <w:r>
-        <w:rPr>
-          <w:lang w:val="en-US"/>
-        </w:rPr>
-        <w:t>/apt/keyrings/</w:t>
-      </w:r>
-      <w:proofErr w:type="spellStart"/>
-      <w:r>
-        <w:rPr>
-          <w:lang w:val="en-US"/>
-        </w:rPr>
-        <w:t>docker.asc</w:t>
-      </w:r>
-      <w:proofErr w:type="spellEnd"/>
-    </w:p>
-    <w:p>
-      <w:pPr>
-        <w:rPr>
-          <w:lang w:val="en-US"/>
-        </w:rPr>
-      </w:pPr>
-      <w:proofErr w:type="spellStart"/>
-      <w:r>
-        <w:rPr>
-          <w:lang w:val="en-US"/>
-        </w:rPr>
-        <w:t>sudo</w:t>
-      </w:r>
-      <w:proofErr w:type="spellEnd"/>
-      <w:r>
-        <w:rPr>
-          <w:lang w:val="en-US"/>
-        </w:rPr>
-        <w:t xml:space="preserve"> </w:t>
-      </w:r>
-      <w:proofErr w:type="spellStart"/>
-      <w:r>
-        <w:rPr>
-          <w:lang w:val="en-US"/>
-        </w:rPr>
-        <w:t>chmod</w:t>
-      </w:r>
-      <w:proofErr w:type="spellEnd"/>
-      <w:r>
-        <w:rPr>
-          <w:lang w:val="en-US"/>
-        </w:rPr>
-        <w:t xml:space="preserve"> </w:t>
-      </w:r>
-      <w:proofErr w:type="spellStart"/>
-      <w:r>
-        <w:rPr>
-          <w:lang w:val="en-US"/>
-        </w:rPr>
-        <w:t>a+r</w:t>
-      </w:r>
-      <w:proofErr w:type="spellEnd"/>
-      <w:r>
-        <w:rPr>
-          <w:lang w:val="en-US"/>
-        </w:rPr>
-        <w:t xml:space="preserve"> /</w:t>
-      </w:r>
-      <w:proofErr w:type="spellStart"/>
-      <w:r>
-        <w:rPr>
-          <w:lang w:val="en-US"/>
-        </w:rPr>
-        <w:t>etc</w:t>
-      </w:r>
-      <w:proofErr w:type="spellEnd"/>
-      <w:r>
-        <w:rPr>
-          <w:lang w:val="en-US"/>
-        </w:rPr>
-        <w:t>/apt/keyrings/</w:t>
-      </w:r>
-      <w:proofErr w:type="spellStart"/>
-      <w:r>
-        <w:rPr>
-          <w:lang w:val="en-US"/>
-        </w:rPr>
-        <w:t>docker.asc</w:t>
-      </w:r>
-      <w:proofErr w:type="spellEnd"/>
+      <w:r>
+        <w:rPr>
+          <w:lang w:val="en-US"/>
+        </w:rPr>
+        <w:t>sudo apt-get update</w:t>
+      </w:r>
+    </w:p>
+    <w:p>
+      <w:pPr>
+        <w:rPr>
+          <w:lang w:val="en-US"/>
+        </w:rPr>
+      </w:pPr>
+      <w:r>
+        <w:rPr>
+          <w:lang w:val="en-US"/>
+        </w:rPr>
+        <w:t>sudo apt-get install ca-certificates curl</w:t>
+      </w:r>
+    </w:p>
+    <w:p>
+      <w:pPr>
+        <w:rPr>
+          <w:lang w:val="en-US"/>
+        </w:rPr>
+      </w:pPr>
+      <w:r>
+        <w:rPr>
+          <w:lang w:val="en-US"/>
+        </w:rPr>
+        <w:t>sudo install -m 0755 -d /etc/apt/keyrings</w:t>
+      </w:r>
+    </w:p>
+    <w:p>
+      <w:pPr>
+        <w:rPr>
+          <w:lang w:val="en-US"/>
+        </w:rPr>
+      </w:pPr>
+      <w:r>
+        <w:rPr>
+          <w:lang w:val="en-US"/>
+        </w:rPr>
+        <w:t>sudo curl -fsSL https://download.docker.com/linux/ubuntu/gpg -o /etc/apt/keyrings/docker.asc</w:t>
+      </w:r>
+    </w:p>
+    <w:p>
+      <w:pPr>
+        <w:rPr>
+          <w:lang w:val="en-US"/>
+        </w:rPr>
+      </w:pPr>
+      <w:r>
+        <w:rPr>
+          <w:lang w:val="en-US"/>
+        </w:rPr>
+        <w:t>sudo chmod a+r /etc/apt/keyrings/docker.asc</w:t>
+      </w:r>
     </w:p>
     <w:p>
       <w:pPr>
@@ -815,49 +650,7 @@
         <w:rPr>
           <w:lang w:val="en-US"/>
         </w:rPr>
-        <w:t xml:space="preserve">  "deb [arch=$(</w:t>
-      </w:r>
-      <w:proofErr w:type="spellStart"/>
-      <w:r>
-        <w:rPr>
-          <w:lang w:val="en-US"/>
-        </w:rPr>
-        <w:t>dpkg</w:t>
-      </w:r>
-      <w:proofErr w:type="spellEnd"/>
-      <w:r>
-        <w:rPr>
-          <w:lang w:val="en-US"/>
-        </w:rPr>
-        <w:t xml:space="preserve"> --print-architecture) signed-by=/</w:t>
-      </w:r>
-      <w:proofErr w:type="spellStart"/>
-      <w:r>
-        <w:rPr>
-          <w:lang w:val="en-US"/>
-        </w:rPr>
-        <w:t>etc</w:t>
-      </w:r>
-      <w:proofErr w:type="spellEnd"/>
-      <w:r>
-        <w:rPr>
-          <w:lang w:val="en-US"/>
-        </w:rPr>
-        <w:t>/apt/keyrings/</w:t>
-      </w:r>
-      <w:proofErr w:type="spellStart"/>
-      <w:r>
-        <w:rPr>
-          <w:lang w:val="en-US"/>
-        </w:rPr>
-        <w:t>docker.asc</w:t>
-      </w:r>
-      <w:proofErr w:type="spellEnd"/>
-      <w:r>
-        <w:rPr>
-          <w:lang w:val="en-US"/>
-        </w:rPr>
-        <w:t>] https://download.docker.com/linux/ubuntu \</w:t>
+        <w:t xml:space="preserve">  "deb [arch=$(dpkg --print-architecture) signed-by=/etc/apt/keyrings/docker.asc] https://download.docker.com/linux/ubuntu \</w:t>
       </w:r>
     </w:p>
     <w:p>
@@ -868,31 +661,7 @@
         <w:t xml:space="preserve">  </w:t>
       </w:r>
       <w:r>
-        <w:t>$(. /</w:t>
-      </w:r>
-      <w:proofErr w:type="spellStart"/>
-      <w:r>
-        <w:t>etc</w:t>
-      </w:r>
-      <w:proofErr w:type="spellEnd"/>
-      <w:r>
-        <w:t>/os-</w:t>
-      </w:r>
-      <w:proofErr w:type="spellStart"/>
-      <w:r>
-        <w:t>release</w:t>
-      </w:r>
-      <w:proofErr w:type="spellEnd"/>
-      <w:r>
-        <w:t xml:space="preserve"> &amp;&amp; echo "$UBUNTU_CODENAME") </w:t>
-      </w:r>
-      <w:proofErr w:type="spellStart"/>
-      <w:r>
-        <w:t>stable</w:t>
-      </w:r>
-      <w:proofErr w:type="spellEnd"/>
-      <w:r>
-        <w:t>" | \</w:t>
+        <w:t>$(. /etc/os-release &amp;&amp; echo "$UBUNTU_CODENAME") stable" | \</w:t>
       </w:r>
     </w:p>
     <w:p>
@@ -904,82 +673,24 @@
       <w:r>
         <w:t xml:space="preserve">  </w:t>
       </w:r>
-      <w:proofErr w:type="spellStart"/>
-      <w:r>
-        <w:rPr>
-          <w:lang w:val="en-US"/>
-        </w:rPr>
-        <w:t>sudo</w:t>
-      </w:r>
-      <w:proofErr w:type="spellEnd"/>
-      <w:r>
-        <w:rPr>
-          <w:lang w:val="en-US"/>
-        </w:rPr>
-        <w:t xml:space="preserve"> tee /</w:t>
-      </w:r>
-      <w:proofErr w:type="spellStart"/>
-      <w:r>
-        <w:rPr>
-          <w:lang w:val="en-US"/>
-        </w:rPr>
-        <w:t>etc</w:t>
-      </w:r>
-      <w:proofErr w:type="spellEnd"/>
-      <w:r>
-        <w:rPr>
-          <w:lang w:val="en-US"/>
-        </w:rPr>
-        <w:t>/apt/</w:t>
-      </w:r>
-      <w:proofErr w:type="spellStart"/>
-      <w:r>
-        <w:rPr>
-          <w:lang w:val="en-US"/>
-        </w:rPr>
-        <w:t>sources.list.d</w:t>
-      </w:r>
-      <w:proofErr w:type="spellEnd"/>
-      <w:r>
-        <w:rPr>
-          <w:lang w:val="en-US"/>
-        </w:rPr>
-        <w:t>/</w:t>
-      </w:r>
-      <w:proofErr w:type="spellStart"/>
-      <w:r>
-        <w:rPr>
-          <w:lang w:val="en-US"/>
-        </w:rPr>
-        <w:t>docker.list</w:t>
-      </w:r>
-      <w:proofErr w:type="spellEnd"/>
-      <w:r>
-        <w:rPr>
-          <w:lang w:val="en-US"/>
-        </w:rPr>
-        <w:t xml:space="preserve"> &gt; /dev/null</w:t>
-      </w:r>
-    </w:p>
-    <w:p>
-      <w:pPr>
-        <w:rPr>
-          <w:lang w:val="en-US"/>
-        </w:rPr>
-      </w:pPr>
-      <w:proofErr w:type="spellStart"/>
-      <w:r>
-        <w:rPr>
-          <w:lang w:val="en-US"/>
-        </w:rPr>
-        <w:t>sudo</w:t>
-      </w:r>
-      <w:proofErr w:type="spellEnd"/>
-      <w:r>
-        <w:rPr>
-          <w:lang w:val="en-US"/>
-        </w:rPr>
-        <w:t xml:space="preserve"> apt-get update</w:t>
+      <w:r>
+        <w:rPr>
+          <w:lang w:val="en-US"/>
+        </w:rPr>
+        <w:t>sudo tee /etc/apt/sources.list.d/docker.list &gt; /dev/null</w:t>
+      </w:r>
+    </w:p>
+    <w:p>
+      <w:pPr>
+        <w:rPr>
+          <w:lang w:val="en-US"/>
+        </w:rPr>
+      </w:pPr>
+      <w:r>
+        <w:rPr>
+          <w:lang w:val="en-US"/>
+        </w:rPr>
+        <w:t>sudo apt-get update</w:t>
       </w:r>
     </w:p>
     <w:p>
@@ -1008,61 +719,11 @@
           <w:lang w:val="en-US"/>
         </w:rPr>
       </w:pPr>
-      <w:proofErr w:type="spellStart"/>
-      <w:r>
-        <w:rPr>
-          <w:lang w:val="en-US"/>
-        </w:rPr>
-        <w:t>sudo</w:t>
-      </w:r>
-      <w:proofErr w:type="spellEnd"/>
-      <w:r>
-        <w:rPr>
-          <w:lang w:val="en-US"/>
-        </w:rPr>
-        <w:t xml:space="preserve"> apt-get install docker-</w:t>
-      </w:r>
-      <w:proofErr w:type="spellStart"/>
-      <w:r>
-        <w:rPr>
-          <w:lang w:val="en-US"/>
-        </w:rPr>
-        <w:t>ce</w:t>
-      </w:r>
-      <w:proofErr w:type="spellEnd"/>
-      <w:r>
-        <w:rPr>
-          <w:lang w:val="en-US"/>
-        </w:rPr>
-        <w:t xml:space="preserve"> docker-</w:t>
-      </w:r>
-      <w:proofErr w:type="spellStart"/>
-      <w:r>
-        <w:rPr>
-          <w:lang w:val="en-US"/>
-        </w:rPr>
-        <w:t>ce</w:t>
-      </w:r>
-      <w:proofErr w:type="spellEnd"/>
-      <w:r>
-        <w:rPr>
-          <w:lang w:val="en-US"/>
-        </w:rPr>
-        <w:t>-cli containerd.io docker-</w:t>
-      </w:r>
-      <w:proofErr w:type="spellStart"/>
-      <w:r>
-        <w:rPr>
-          <w:lang w:val="en-US"/>
-        </w:rPr>
-        <w:t>buildx</w:t>
-      </w:r>
-      <w:proofErr w:type="spellEnd"/>
-      <w:r>
-        <w:rPr>
-          <w:lang w:val="en-US"/>
-        </w:rPr>
-        <w:t>-plugin docker-compose-plugin</w:t>
+      <w:r>
+        <w:rPr>
+          <w:lang w:val="en-US"/>
+        </w:rPr>
+        <w:t>sudo apt-get install docker-ce docker-ce-cli containerd.io docker-buildx-plugin docker-compose-plugin</w:t>
       </w:r>
     </w:p>
     <w:p>
@@ -1151,21 +812,7 @@
         <w:rPr>
           <w:lang w:val="en-US"/>
         </w:rPr>
-        <w:t xml:space="preserve">To install the </w:t>
-      </w:r>
-      <w:proofErr w:type="spellStart"/>
-      <w:r>
-        <w:rPr>
-          <w:lang w:val="en-US"/>
-        </w:rPr>
-        <w:t>dns</w:t>
-      </w:r>
-      <w:proofErr w:type="spellEnd"/>
-      <w:r>
-        <w:rPr>
-          <w:lang w:val="en-US"/>
-        </w:rPr>
-        <w:t xml:space="preserve"> server first of all need to find a image inside the docker hub</w:t>
+        <w:t>To install the dns server first of all need to find a image inside the docker hub</w:t>
       </w:r>
     </w:p>
     <w:p>
@@ -1252,16 +899,8 @@
         <w:rPr>
           <w:lang w:val="en-US"/>
         </w:rPr>
-        <w:t xml:space="preserve">Check If the container is running with the command docker </w:t>
-      </w:r>
-      <w:proofErr w:type="spellStart"/>
-      <w:r>
-        <w:rPr>
-          <w:lang w:val="en-US"/>
-        </w:rPr>
-        <w:t>ps</w:t>
-      </w:r>
-      <w:proofErr w:type="spellEnd"/>
+        <w:t>Check If the container is running with the command docker ps</w:t>
+      </w:r>
     </w:p>
     <w:p>
       <w:pPr>
@@ -1335,21 +974,7 @@
         <w:rPr>
           <w:lang w:val="en-US"/>
         </w:rPr>
-        <w:t xml:space="preserve">First of all stop the </w:t>
-      </w:r>
-      <w:proofErr w:type="spellStart"/>
-      <w:r>
-        <w:rPr>
-          <w:lang w:val="en-US"/>
-        </w:rPr>
-        <w:t>dns</w:t>
-      </w:r>
-      <w:proofErr w:type="spellEnd"/>
-      <w:r>
-        <w:rPr>
-          <w:lang w:val="en-US"/>
-        </w:rPr>
-        <w:t xml:space="preserve"> service in the machine</w:t>
+        <w:t>First of all stop the dns service in the machine</w:t>
       </w:r>
     </w:p>
     <w:p>
@@ -1410,21 +1035,7 @@
         <w:rPr>
           <w:lang w:val="en-US"/>
         </w:rPr>
-        <w:t xml:space="preserve">Install the docker </w:t>
-      </w:r>
-      <w:proofErr w:type="spellStart"/>
-      <w:r>
-        <w:rPr>
-          <w:lang w:val="en-US"/>
-        </w:rPr>
-        <w:t>dns</w:t>
-      </w:r>
-      <w:proofErr w:type="spellEnd"/>
-      <w:r>
-        <w:rPr>
-          <w:lang w:val="en-US"/>
-        </w:rPr>
-        <w:t xml:space="preserve"> service (you need install the image in the machine)</w:t>
+        <w:t>Install the docker dns service (you need install the image in the machine)</w:t>
       </w:r>
     </w:p>
     <w:p>
@@ -1486,21 +1097,7 @@
           <w:lang w:val="en-US"/>
         </w:rPr>
         <w:lastRenderedPageBreak/>
-        <w:t xml:space="preserve">Lest to copy the config file inside the virtual machine with the </w:t>
-      </w:r>
-      <w:proofErr w:type="spellStart"/>
-      <w:r>
-        <w:rPr>
-          <w:lang w:val="en-US"/>
-        </w:rPr>
-        <w:t>dns</w:t>
-      </w:r>
-      <w:proofErr w:type="spellEnd"/>
-      <w:r>
-        <w:rPr>
-          <w:lang w:val="en-US"/>
-        </w:rPr>
-        <w:t xml:space="preserve"> config files</w:t>
+        <w:t>Lest to copy the config file inside the virtual machine with the dns config files</w:t>
       </w:r>
     </w:p>
     <w:p>
@@ -1865,27 +1462,6 @@
     </w:p>
     <w:p>
       <w:pPr>
-        <w:pStyle w:val="Ttulo2"/>
-        <w:rPr>
-          <w:lang w:val="en-US"/>
-        </w:rPr>
-      </w:pPr>
-      <w:r>
-        <w:rPr>
-          <w:lang w:val="en-US"/>
-        </w:rPr>
-        <w:t>Tomcat container</w:t>
-      </w:r>
-    </w:p>
-    <w:p>
-      <w:pPr>
-        <w:rPr>
-          <w:lang w:val="en-US"/>
-        </w:rPr>
-      </w:pPr>
-    </w:p>
-    <w:p>
-      <w:pPr>
         <w:pStyle w:val="Ttulo1"/>
         <w:rPr>
           <w:lang w:val="en-US"/>
@@ -1895,48 +1471,311 @@
         <w:rPr>
           <w:lang w:val="en-US"/>
         </w:rPr>
-        <w:t>Test Done</w:t>
-      </w:r>
-    </w:p>
-    <w:p>
-      <w:pPr>
-        <w:pStyle w:val="Ttulo1"/>
-        <w:rPr>
-          <w:lang w:val="en-US"/>
-        </w:rPr>
-      </w:pPr>
-      <w:r>
-        <w:rPr>
-          <w:lang w:val="en-US"/>
-        </w:rPr>
-        <w:t>Problem</w:t>
-      </w:r>
-      <w:r>
-        <w:rPr>
-          <w:lang w:val="en-US"/>
-        </w:rPr>
-        <w:t>s Found</w:t>
-      </w:r>
-    </w:p>
-    <w:p>
-      <w:pPr>
-        <w:rPr>
-          <w:lang w:val="en-US"/>
-        </w:rPr>
-      </w:pPr>
-    </w:p>
-    <w:p>
-      <w:pPr>
-        <w:rPr>
-          <w:lang w:val="en-US"/>
-        </w:rPr>
-      </w:pPr>
+        <w:t>Install a Tomcat Server in Docker</w:t>
+      </w:r>
+    </w:p>
+    <w:p>
+      <w:pPr>
+        <w:rPr>
+          <w:lang w:val="en-US"/>
+        </w:rPr>
+      </w:pPr>
+      <w:r>
+        <w:rPr>
+          <w:lang w:val="en-US"/>
+        </w:rPr>
+        <w:t xml:space="preserve">We are continue the steps for this </w:t>
+      </w:r>
+      <w:hyperlink r:id="rId22" w:history="1">
+        <w:r>
+          <w:rPr>
+            <w:rStyle w:val="Hipervnculo"/>
+            <w:lang w:val="en-US"/>
+          </w:rPr>
+          <w:t>we</w:t>
+        </w:r>
+        <w:r>
+          <w:rPr>
+            <w:rStyle w:val="Hipervnculo"/>
+            <w:lang w:val="en-US"/>
+          </w:rPr>
+          <w:t>b</w:t>
+        </w:r>
+        <w:r>
+          <w:rPr>
+            <w:rStyle w:val="Hipervnculo"/>
+            <w:lang w:val="en-US"/>
+          </w:rPr>
+          <w:t>s</w:t>
+        </w:r>
+        <w:r>
+          <w:rPr>
+            <w:rStyle w:val="Hipervnculo"/>
+            <w:lang w:val="en-US"/>
+          </w:rPr>
+          <w:t>ite</w:t>
+        </w:r>
+      </w:hyperlink>
+      <w:r>
+        <w:rPr>
+          <w:lang w:val="en-US"/>
+        </w:rPr>
+        <w:t>. First of all it’s download the tomcat image from your github repository</w:t>
+      </w:r>
+      <w:r>
+        <w:rPr>
+          <w:lang w:val="en-US"/>
+        </w:rPr>
+        <w:t>:</w:t>
+      </w:r>
+    </w:p>
+    <w:p>
+      <w:pPr>
+        <w:rPr>
+          <w:lang w:val="en-US"/>
+        </w:rPr>
+      </w:pPr>
+      <w:r>
+        <w:rPr>
+          <w:lang w:val="en-US"/>
+        </w:rPr>
+        <w:lastRenderedPageBreak/>
+        <w:drawing>
+          <wp:inline distT="0" distB="0" distL="0" distR="0" wp14:anchorId="711C5099" wp14:editId="18412DE3">
+            <wp:extent cx="5400040" cy="2152015"/>
+            <wp:effectExtent l="0" t="0" r="0" b="635"/>
+            <wp:docPr id="1206301606" name="Imagen 1" descr="Captura de pantalla de un celular&#10;&#10;El contenido generado por IA puede ser incorrecto."/>
+            <wp:cNvGraphicFramePr>
+              <a:graphicFrameLocks xmlns:a="http://schemas.openxmlformats.org/drawingml/2006/main" noChangeAspect="1"/>
+            </wp:cNvGraphicFramePr>
+            <a:graphic xmlns:a="http://schemas.openxmlformats.org/drawingml/2006/main">
+              <a:graphicData uri="http://schemas.openxmlformats.org/drawingml/2006/picture">
+                <pic:pic xmlns:pic="http://schemas.openxmlformats.org/drawingml/2006/picture">
+                  <pic:nvPicPr>
+                    <pic:cNvPr id="1206301606" name="Imagen 1" descr="Captura de pantalla de un celular&#10;&#10;El contenido generado por IA puede ser incorrecto."/>
+                    <pic:cNvPicPr/>
+                  </pic:nvPicPr>
+                  <pic:blipFill>
+                    <a:blip r:embed="rId23"/>
+                    <a:stretch>
+                      <a:fillRect/>
+                    </a:stretch>
+                  </pic:blipFill>
+                  <pic:spPr>
+                    <a:xfrm>
+                      <a:off x="0" y="0"/>
+                      <a:ext cx="5400040" cy="2152015"/>
+                    </a:xfrm>
+                    <a:prstGeom prst="rect">
+                      <a:avLst/>
+                    </a:prstGeom>
+                  </pic:spPr>
+                </pic:pic>
+              </a:graphicData>
+            </a:graphic>
+          </wp:inline>
+        </w:drawing>
+      </w:r>
+    </w:p>
+    <w:p>
+      <w:pPr>
+        <w:rPr>
+          <w:lang w:val="en-US"/>
+        </w:rPr>
+      </w:pPr>
+      <w:r>
+        <w:rPr>
+          <w:lang w:val="en-US"/>
+        </w:rPr>
+        <w:br/>
+        <w:t xml:space="preserve">Next step we need to modify the dockerfile </w:t>
+      </w:r>
+      <w:r>
+        <w:rPr>
+          <w:lang w:val="en-US"/>
+        </w:rPr>
+        <w:t>the from line and erase “-alphine”. The dockerfile needs to save like this</w:t>
+      </w:r>
+    </w:p>
+    <w:p>
+      <w:pPr>
+        <w:rPr>
+          <w:lang w:val="en-US"/>
+        </w:rPr>
+      </w:pPr>
+      <w:r>
+        <w:rPr>
+          <w:lang w:val="en-US"/>
+        </w:rPr>
+        <w:drawing>
+          <wp:inline distT="0" distB="0" distL="0" distR="0" wp14:anchorId="37BA4BAC" wp14:editId="7506737E">
+            <wp:extent cx="4582164" cy="2000529"/>
+            <wp:effectExtent l="0" t="0" r="8890" b="0"/>
+            <wp:docPr id="1132373643" name="Imagen 1" descr="Interfaz de usuario gráfica, Texto, Aplicación, Word&#10;&#10;El contenido generado por IA puede ser incorrecto."/>
+            <wp:cNvGraphicFramePr>
+              <a:graphicFrameLocks xmlns:a="http://schemas.openxmlformats.org/drawingml/2006/main" noChangeAspect="1"/>
+            </wp:cNvGraphicFramePr>
+            <a:graphic xmlns:a="http://schemas.openxmlformats.org/drawingml/2006/main">
+              <a:graphicData uri="http://schemas.openxmlformats.org/drawingml/2006/picture">
+                <pic:pic xmlns:pic="http://schemas.openxmlformats.org/drawingml/2006/picture">
+                  <pic:nvPicPr>
+                    <pic:cNvPr id="1132373643" name="Imagen 1" descr="Interfaz de usuario gráfica, Texto, Aplicación, Word&#10;&#10;El contenido generado por IA puede ser incorrecto."/>
+                    <pic:cNvPicPr/>
+                  </pic:nvPicPr>
+                  <pic:blipFill>
+                    <a:blip r:embed="rId24"/>
+                    <a:stretch>
+                      <a:fillRect/>
+                    </a:stretch>
+                  </pic:blipFill>
+                  <pic:spPr>
+                    <a:xfrm>
+                      <a:off x="0" y="0"/>
+                      <a:ext cx="4582164" cy="2000529"/>
+                    </a:xfrm>
+                    <a:prstGeom prst="rect">
+                      <a:avLst/>
+                    </a:prstGeom>
+                  </pic:spPr>
+                </pic:pic>
+              </a:graphicData>
+            </a:graphic>
+          </wp:inline>
+        </w:drawing>
+      </w:r>
+    </w:p>
+    <w:p>
+      <w:pPr>
+        <w:rPr>
+          <w:lang w:val="en-US"/>
+        </w:rPr>
+      </w:pPr>
+      <w:r>
+        <w:rPr>
+          <w:lang w:val="en-US"/>
+        </w:rPr>
+        <w:t>Next step we need to build the container with the next command</w:t>
+      </w:r>
+    </w:p>
+    <w:p>
+      <w:pPr>
+        <w:rPr>
+          <w:lang w:val="en-US"/>
+        </w:rPr>
+      </w:pPr>
+      <w:r>
+        <w:rPr>
+          <w:lang w:val="en-US"/>
+        </w:rPr>
+        <w:drawing>
+          <wp:inline distT="0" distB="0" distL="0" distR="0" wp14:anchorId="087428E6" wp14:editId="0F5B65EA">
+            <wp:extent cx="5400040" cy="929005"/>
+            <wp:effectExtent l="0" t="0" r="0" b="4445"/>
+            <wp:docPr id="1852316873" name="Imagen 1" descr="Interfaz de usuario gráfica&#10;&#10;El contenido generado por IA puede ser incorrecto."/>
+            <wp:cNvGraphicFramePr>
+              <a:graphicFrameLocks xmlns:a="http://schemas.openxmlformats.org/drawingml/2006/main" noChangeAspect="1"/>
+            </wp:cNvGraphicFramePr>
+            <a:graphic xmlns:a="http://schemas.openxmlformats.org/drawingml/2006/main">
+              <a:graphicData uri="http://schemas.openxmlformats.org/drawingml/2006/picture">
+                <pic:pic xmlns:pic="http://schemas.openxmlformats.org/drawingml/2006/picture">
+                  <pic:nvPicPr>
+                    <pic:cNvPr id="1852316873" name="Imagen 1" descr="Interfaz de usuario gráfica&#10;&#10;El contenido generado por IA puede ser incorrecto."/>
+                    <pic:cNvPicPr/>
+                  </pic:nvPicPr>
+                  <pic:blipFill>
+                    <a:blip r:embed="rId25"/>
+                    <a:stretch>
+                      <a:fillRect/>
+                    </a:stretch>
+                  </pic:blipFill>
+                  <pic:spPr>
+                    <a:xfrm>
+                      <a:off x="0" y="0"/>
+                      <a:ext cx="5400040" cy="929005"/>
+                    </a:xfrm>
+                    <a:prstGeom prst="rect">
+                      <a:avLst/>
+                    </a:prstGeom>
+                  </pic:spPr>
+                </pic:pic>
+              </a:graphicData>
+            </a:graphic>
+          </wp:inline>
+        </w:drawing>
+      </w:r>
+    </w:p>
+    <w:p>
+      <w:pPr>
+        <w:rPr>
+          <w:lang w:val="en-US"/>
+        </w:rPr>
+      </w:pPr>
+      <w:r>
+        <w:rPr>
+          <w:lang w:val="en-US"/>
+        </w:rPr>
+        <w:t>Let’s try to run the c</w:t>
+      </w:r>
+      <w:r>
+        <w:rPr>
+          <w:lang w:val="en-US"/>
+        </w:rPr>
+        <w:t>ontainer and entrer in the server</w:t>
+      </w:r>
+    </w:p>
+    <w:p>
+      <w:pPr>
+        <w:rPr>
+          <w:lang w:val="en-US"/>
+        </w:rPr>
+      </w:pPr>
+      <w:r>
+        <w:rPr>
+          <w:lang w:val="en-US"/>
+        </w:rPr>
+        <w:lastRenderedPageBreak/>
+        <w:drawing>
+          <wp:inline distT="0" distB="0" distL="0" distR="0" wp14:anchorId="542E365C" wp14:editId="65041F8A">
+            <wp:extent cx="5400040" cy="4055745"/>
+            <wp:effectExtent l="0" t="0" r="0" b="1905"/>
+            <wp:docPr id="102743513" name="Imagen 1" descr="Interfaz de usuario gráfica, Sitio web&#10;&#10;El contenido generado por IA puede ser incorrecto."/>
+            <wp:cNvGraphicFramePr>
+              <a:graphicFrameLocks xmlns:a="http://schemas.openxmlformats.org/drawingml/2006/main" noChangeAspect="1"/>
+            </wp:cNvGraphicFramePr>
+            <a:graphic xmlns:a="http://schemas.openxmlformats.org/drawingml/2006/main">
+              <a:graphicData uri="http://schemas.openxmlformats.org/drawingml/2006/picture">
+                <pic:pic xmlns:pic="http://schemas.openxmlformats.org/drawingml/2006/picture">
+                  <pic:nvPicPr>
+                    <pic:cNvPr id="102743513" name="Imagen 1" descr="Interfaz de usuario gráfica, Sitio web&#10;&#10;El contenido generado por IA puede ser incorrecto."/>
+                    <pic:cNvPicPr/>
+                  </pic:nvPicPr>
+                  <pic:blipFill>
+                    <a:blip r:embed="rId26"/>
+                    <a:stretch>
+                      <a:fillRect/>
+                    </a:stretch>
+                  </pic:blipFill>
+                  <pic:spPr>
+                    <a:xfrm>
+                      <a:off x="0" y="0"/>
+                      <a:ext cx="5400040" cy="4055745"/>
+                    </a:xfrm>
+                    <a:prstGeom prst="rect">
+                      <a:avLst/>
+                    </a:prstGeom>
+                  </pic:spPr>
+                </pic:pic>
+              </a:graphicData>
+            </a:graphic>
+          </wp:inline>
+        </w:drawing>
+      </w:r>
     </w:p>
     <w:sectPr>
-      <w:headerReference w:type="default" r:id="rId22"/>
-      <w:footerReference w:type="default" r:id="rId23"/>
-      <w:headerReference w:type="first" r:id="rId24"/>
-      <w:footerReference w:type="first" r:id="rId25"/>
+      <w:headerReference w:type="default" r:id="rId27"/>
+      <w:footerReference w:type="default" r:id="rId28"/>
+      <w:headerReference w:type="first" r:id="rId29"/>
+      <w:footerReference w:type="first" r:id="rId30"/>
       <w:pgSz w:w="11906" w:h="16838"/>
       <w:pgMar w:top="1417" w:right="1701" w:bottom="1417" w:left="1701" w:header="708" w:footer="708" w:gutter="0"/>
       <w:pgNumType w:start="0"/>
@@ -1949,7 +1788,7 @@
 </file>
 
 <file path=word/endnotes.xml><?xml version="1.0" encoding="utf-8"?>
-<w:endnotes xmlns:wpc="http://schemas.microsoft.com/office/word/2010/wordprocessingCanvas" xmlns:cx="http://schemas.microsoft.com/office/drawing/2014/chartex" xmlns:cx1="http://schemas.microsoft.com/office/drawing/2015/9/8/chartex" xmlns:cx2="http://schemas.microsoft.com/office/drawing/2015/10/21/chartex" xmlns:cx3="http://schemas.microsoft.com/office/drawing/2016/5/9/chartex" xmlns:cx4="http://schemas.microsoft.com/office/drawing/2016/5/10/chartex" xmlns:cx5="http://schemas.microsoft.com/office/drawing/2016/5/11/chartex" xmlns:cx6="http://schemas.microsoft.com/office/drawing/2016/5/12/chartex" xmlns:cx7="http://schemas.microsoft.com/office/drawing/2016/5/13/chartex" xmlns:cx8="http://schemas.microsoft.com/office/drawing/2016/5/14/chartex" xmlns:mc="http://schemas.openxmlformats.org/markup-compatibility/2006" xmlns:aink="http://schemas.microsoft.com/office/drawing/2016/ink" xmlns:am3d="http://schemas.microsoft.com/office/drawing/2017/model3d" xmlns:o="urn:schemas-microsoft-com:office:office" xmlns:r="http://schemas.openxmlformats.org/officeDocument/2006/relationships" xmlns:m="http://schemas.openxmlformats.org/officeDocument/2006/math" xmlns:v="urn:schemas-microsoft-com:vml" xmlns:wp14="http://schemas.microsoft.com/office/word/2010/wordprocessingDrawing" xmlns:wp="http://schemas.openxmlformats.org/drawingml/2006/wordprocessingDrawing" xmlns:w10="urn:schemas-microsoft-com:office:word" xmlns:w="http://schemas.openxmlformats.org/wordprocessingml/2006/main" xmlns:w14="http://schemas.microsoft.com/office/word/2010/wordml" xmlns:w15="http://schemas.microsoft.com/office/word/2012/wordml" xmlns:w16cex="http://schemas.microsoft.com/office/word/2018/wordml/cex" xmlns:w16cid="http://schemas.microsoft.com/office/word/2016/wordml/cid" xmlns:w16="http://schemas.microsoft.com/office/word/2018/wordml" xmlns:w16sdtdh="http://schemas.microsoft.com/office/word/2020/wordml/sdtdatahash" xmlns:w16se="http://schemas.microsoft.com/office/word/2015/wordml/symex" xmlns:wpg="http://schemas.microsoft.com/office/word/2010/wordprocessingGroup" xmlns:wpi="http://schemas.microsoft.com/office/word/2010/wordprocessingInk" xmlns:wne="http://schemas.microsoft.com/office/word/2006/wordml" xmlns:wps="http://schemas.microsoft.com/office/word/2010/wordprocessingShape" mc:Ignorable="w14 w15 w16se w16cid w16 w16cex w16sdtdh wp14">
+<w:endnotes xmlns:wpc="http://schemas.microsoft.com/office/word/2010/wordprocessingCanvas" xmlns:cx="http://schemas.microsoft.com/office/drawing/2014/chartex" xmlns:cx1="http://schemas.microsoft.com/office/drawing/2015/9/8/chartex" xmlns:cx2="http://schemas.microsoft.com/office/drawing/2015/10/21/chartex" xmlns:cx3="http://schemas.microsoft.com/office/drawing/2016/5/9/chartex" xmlns:cx4="http://schemas.microsoft.com/office/drawing/2016/5/10/chartex" xmlns:cx5="http://schemas.microsoft.com/office/drawing/2016/5/11/chartex" xmlns:cx6="http://schemas.microsoft.com/office/drawing/2016/5/12/chartex" xmlns:cx7="http://schemas.microsoft.com/office/drawing/2016/5/13/chartex" xmlns:cx8="http://schemas.microsoft.com/office/drawing/2016/5/14/chartex" xmlns:mc="http://schemas.openxmlformats.org/markup-compatibility/2006" xmlns:aink="http://schemas.microsoft.com/office/drawing/2016/ink" xmlns:am3d="http://schemas.microsoft.com/office/drawing/2017/model3d" xmlns:o="urn:schemas-microsoft-com:office:office" xmlns:oel="http://schemas.microsoft.com/office/2019/extlst" xmlns:r="http://schemas.openxmlformats.org/officeDocument/2006/relationships" xmlns:m="http://schemas.openxmlformats.org/officeDocument/2006/math" xmlns:v="urn:schemas-microsoft-com:vml" xmlns:wp14="http://schemas.microsoft.com/office/word/2010/wordprocessingDrawing" xmlns:wp="http://schemas.openxmlformats.org/drawingml/2006/wordprocessingDrawing" xmlns:w10="urn:schemas-microsoft-com:office:word" xmlns:w="http://schemas.openxmlformats.org/wordprocessingml/2006/main" xmlns:w14="http://schemas.microsoft.com/office/word/2010/wordml" xmlns:w15="http://schemas.microsoft.com/office/word/2012/wordml" xmlns:w16cex="http://schemas.microsoft.com/office/word/2018/wordml/cex" xmlns:w16cid="http://schemas.microsoft.com/office/word/2016/wordml/cid" xmlns:w16="http://schemas.microsoft.com/office/word/2018/wordml" xmlns:w16du="http://schemas.microsoft.com/office/word/2023/wordml/word16du" xmlns:w16sdtdh="http://schemas.microsoft.com/office/word/2020/wordml/sdtdatahash" xmlns:w16sdtfl="http://schemas.microsoft.com/office/word/2024/wordml/sdtformatlock" xmlns:w16se="http://schemas.microsoft.com/office/word/2015/wordml/symex" xmlns:wpg="http://schemas.microsoft.com/office/word/2010/wordprocessingGroup" xmlns:wpi="http://schemas.microsoft.com/office/word/2010/wordprocessingInk" xmlns:wne="http://schemas.microsoft.com/office/word/2006/wordml" xmlns:wps="http://schemas.microsoft.com/office/word/2010/wordprocessingShape" mc:Ignorable="w14 w15 w16se w16cid w16 w16cex w16sdtdh w16sdtfl w16du wp14">
   <w:endnote w:type="separator" w:id="-1">
     <w:p>
       <w:pPr>
@@ -1974,7 +1813,7 @@
 </file>
 
 <file path=word/footer1.xml><?xml version="1.0" encoding="utf-8"?>
-<w:ftr xmlns:wpc="http://schemas.microsoft.com/office/word/2010/wordprocessingCanvas" xmlns:cx="http://schemas.microsoft.com/office/drawing/2014/chartex" xmlns:cx1="http://schemas.microsoft.com/office/drawing/2015/9/8/chartex" xmlns:cx2="http://schemas.microsoft.com/office/drawing/2015/10/21/chartex" xmlns:cx3="http://schemas.microsoft.com/office/drawing/2016/5/9/chartex" xmlns:cx4="http://schemas.microsoft.com/office/drawing/2016/5/10/chartex" xmlns:cx5="http://schemas.microsoft.com/office/drawing/2016/5/11/chartex" xmlns:cx6="http://schemas.microsoft.com/office/drawing/2016/5/12/chartex" xmlns:cx7="http://schemas.microsoft.com/office/drawing/2016/5/13/chartex" xmlns:cx8="http://schemas.microsoft.com/office/drawing/2016/5/14/chartex" xmlns:mc="http://schemas.openxmlformats.org/markup-compatibility/2006" xmlns:aink="http://schemas.microsoft.com/office/drawing/2016/ink" xmlns:am3d="http://schemas.microsoft.com/office/drawing/2017/model3d" xmlns:o="urn:schemas-microsoft-com:office:office" xmlns:r="http://schemas.openxmlformats.org/officeDocument/2006/relationships" xmlns:m="http://schemas.openxmlformats.org/officeDocument/2006/math" xmlns:v="urn:schemas-microsoft-com:vml" xmlns:wp14="http://schemas.microsoft.com/office/word/2010/wordprocessingDrawing" xmlns:wp="http://schemas.openxmlformats.org/drawingml/2006/wordprocessingDrawing" xmlns:w10="urn:schemas-microsoft-com:office:word" xmlns:w="http://schemas.openxmlformats.org/wordprocessingml/2006/main" xmlns:w14="http://schemas.microsoft.com/office/word/2010/wordml" xmlns:w15="http://schemas.microsoft.com/office/word/2012/wordml" xmlns:w16cex="http://schemas.microsoft.com/office/word/2018/wordml/cex" xmlns:w16cid="http://schemas.microsoft.com/office/word/2016/wordml/cid" xmlns:w16="http://schemas.microsoft.com/office/word/2018/wordml" xmlns:w16sdtdh="http://schemas.microsoft.com/office/word/2020/wordml/sdtdatahash" xmlns:w16se="http://schemas.microsoft.com/office/word/2015/wordml/symex" xmlns:wpg="http://schemas.microsoft.com/office/word/2010/wordprocessingGroup" xmlns:wpi="http://schemas.microsoft.com/office/word/2010/wordprocessingInk" xmlns:wne="http://schemas.microsoft.com/office/word/2006/wordml" xmlns:wps="http://schemas.microsoft.com/office/word/2010/wordprocessingShape" mc:Ignorable="w14 w15 w16se w16cid w16 w16cex w16sdtdh wp14">
+<w:ftr xmlns:wpc="http://schemas.microsoft.com/office/word/2010/wordprocessingCanvas" xmlns:cx="http://schemas.microsoft.com/office/drawing/2014/chartex" xmlns:cx1="http://schemas.microsoft.com/office/drawing/2015/9/8/chartex" xmlns:cx2="http://schemas.microsoft.com/office/drawing/2015/10/21/chartex" xmlns:cx3="http://schemas.microsoft.com/office/drawing/2016/5/9/chartex" xmlns:cx4="http://schemas.microsoft.com/office/drawing/2016/5/10/chartex" xmlns:cx5="http://schemas.microsoft.com/office/drawing/2016/5/11/chartex" xmlns:cx6="http://schemas.microsoft.com/office/drawing/2016/5/12/chartex" xmlns:cx7="http://schemas.microsoft.com/office/drawing/2016/5/13/chartex" xmlns:cx8="http://schemas.microsoft.com/office/drawing/2016/5/14/chartex" xmlns:mc="http://schemas.openxmlformats.org/markup-compatibility/2006" xmlns:aink="http://schemas.microsoft.com/office/drawing/2016/ink" xmlns:am3d="http://schemas.microsoft.com/office/drawing/2017/model3d" xmlns:o="urn:schemas-microsoft-com:office:office" xmlns:oel="http://schemas.microsoft.com/office/2019/extlst" xmlns:r="http://schemas.openxmlformats.org/officeDocument/2006/relationships" xmlns:m="http://schemas.openxmlformats.org/officeDocument/2006/math" xmlns:v="urn:schemas-microsoft-com:vml" xmlns:wp14="http://schemas.microsoft.com/office/word/2010/wordprocessingDrawing" xmlns:wp="http://schemas.openxmlformats.org/drawingml/2006/wordprocessingDrawing" xmlns:w10="urn:schemas-microsoft-com:office:word" xmlns:w="http://schemas.openxmlformats.org/wordprocessingml/2006/main" xmlns:w14="http://schemas.microsoft.com/office/word/2010/wordml" xmlns:w15="http://schemas.microsoft.com/office/word/2012/wordml" xmlns:w16cex="http://schemas.microsoft.com/office/word/2018/wordml/cex" xmlns:w16cid="http://schemas.microsoft.com/office/word/2016/wordml/cid" xmlns:w16="http://schemas.microsoft.com/office/word/2018/wordml" xmlns:w16du="http://schemas.microsoft.com/office/word/2023/wordml/word16du" xmlns:w16sdtdh="http://schemas.microsoft.com/office/word/2020/wordml/sdtdatahash" xmlns:w16sdtfl="http://schemas.microsoft.com/office/word/2024/wordml/sdtformatlock" xmlns:w16se="http://schemas.microsoft.com/office/word/2015/wordml/symex" xmlns:wpg="http://schemas.microsoft.com/office/word/2010/wordprocessingGroup" xmlns:wpi="http://schemas.microsoft.com/office/word/2010/wordprocessingInk" xmlns:wne="http://schemas.microsoft.com/office/word/2006/wordml" xmlns:wps="http://schemas.microsoft.com/office/word/2010/wordprocessingShape" mc:Ignorable="w14 w15 w16se w16cid w16 w16cex w16sdtdh w16sdtfl w16du wp14">
   <w:p>
     <w:pPr>
       <w:pStyle w:val="Piedepgina"/>
@@ -1987,7 +1826,7 @@
 </file>
 
 <file path=word/footer2.xml><?xml version="1.0" encoding="utf-8"?>
-<w:ftr xmlns:wpc="http://schemas.microsoft.com/office/word/2010/wordprocessingCanvas" xmlns:cx="http://schemas.microsoft.com/office/drawing/2014/chartex" xmlns:cx1="http://schemas.microsoft.com/office/drawing/2015/9/8/chartex" xmlns:cx2="http://schemas.microsoft.com/office/drawing/2015/10/21/chartex" xmlns:cx3="http://schemas.microsoft.com/office/drawing/2016/5/9/chartex" xmlns:cx4="http://schemas.microsoft.com/office/drawing/2016/5/10/chartex" xmlns:cx5="http://schemas.microsoft.com/office/drawing/2016/5/11/chartex" xmlns:cx6="http://schemas.microsoft.com/office/drawing/2016/5/12/chartex" xmlns:cx7="http://schemas.microsoft.com/office/drawing/2016/5/13/chartex" xmlns:cx8="http://schemas.microsoft.com/office/drawing/2016/5/14/chartex" xmlns:mc="http://schemas.openxmlformats.org/markup-compatibility/2006" xmlns:aink="http://schemas.microsoft.com/office/drawing/2016/ink" xmlns:am3d="http://schemas.microsoft.com/office/drawing/2017/model3d" xmlns:o="urn:schemas-microsoft-com:office:office" xmlns:r="http://schemas.openxmlformats.org/officeDocument/2006/relationships" xmlns:m="http://schemas.openxmlformats.org/officeDocument/2006/math" xmlns:v="urn:schemas-microsoft-com:vml" xmlns:wp14="http://schemas.microsoft.com/office/word/2010/wordprocessingDrawing" xmlns:wp="http://schemas.openxmlformats.org/drawingml/2006/wordprocessingDrawing" xmlns:w10="urn:schemas-microsoft-com:office:word" xmlns:w="http://schemas.openxmlformats.org/wordprocessingml/2006/main" xmlns:w14="http://schemas.microsoft.com/office/word/2010/wordml" xmlns:w15="http://schemas.microsoft.com/office/word/2012/wordml" xmlns:w16cex="http://schemas.microsoft.com/office/word/2018/wordml/cex" xmlns:w16cid="http://schemas.microsoft.com/office/word/2016/wordml/cid" xmlns:w16="http://schemas.microsoft.com/office/word/2018/wordml" xmlns:w16sdtdh="http://schemas.microsoft.com/office/word/2020/wordml/sdtdatahash" xmlns:w16se="http://schemas.microsoft.com/office/word/2015/wordml/symex" xmlns:wpg="http://schemas.microsoft.com/office/word/2010/wordprocessingGroup" xmlns:wpi="http://schemas.microsoft.com/office/word/2010/wordprocessingInk" xmlns:wne="http://schemas.microsoft.com/office/word/2006/wordml" xmlns:wps="http://schemas.microsoft.com/office/word/2010/wordprocessingShape" mc:Ignorable="w14 w15 w16se w16cid w16 w16cex w16sdtdh wp14">
+<w:ftr xmlns:wpc="http://schemas.microsoft.com/office/word/2010/wordprocessingCanvas" xmlns:cx="http://schemas.microsoft.com/office/drawing/2014/chartex" xmlns:cx1="http://schemas.microsoft.com/office/drawing/2015/9/8/chartex" xmlns:cx2="http://schemas.microsoft.com/office/drawing/2015/10/21/chartex" xmlns:cx3="http://schemas.microsoft.com/office/drawing/2016/5/9/chartex" xmlns:cx4="http://schemas.microsoft.com/office/drawing/2016/5/10/chartex" xmlns:cx5="http://schemas.microsoft.com/office/drawing/2016/5/11/chartex" xmlns:cx6="http://schemas.microsoft.com/office/drawing/2016/5/12/chartex" xmlns:cx7="http://schemas.microsoft.com/office/drawing/2016/5/13/chartex" xmlns:cx8="http://schemas.microsoft.com/office/drawing/2016/5/14/chartex" xmlns:mc="http://schemas.openxmlformats.org/markup-compatibility/2006" xmlns:aink="http://schemas.microsoft.com/office/drawing/2016/ink" xmlns:am3d="http://schemas.microsoft.com/office/drawing/2017/model3d" xmlns:o="urn:schemas-microsoft-com:office:office" xmlns:oel="http://schemas.microsoft.com/office/2019/extlst" xmlns:r="http://schemas.openxmlformats.org/officeDocument/2006/relationships" xmlns:m="http://schemas.openxmlformats.org/officeDocument/2006/math" xmlns:v="urn:schemas-microsoft-com:vml" xmlns:wp14="http://schemas.microsoft.com/office/word/2010/wordprocessingDrawing" xmlns:wp="http://schemas.openxmlformats.org/drawingml/2006/wordprocessingDrawing" xmlns:w10="urn:schemas-microsoft-com:office:word" xmlns:w="http://schemas.openxmlformats.org/wordprocessingml/2006/main" xmlns:w14="http://schemas.microsoft.com/office/word/2010/wordml" xmlns:w15="http://schemas.microsoft.com/office/word/2012/wordml" xmlns:w16cex="http://schemas.microsoft.com/office/word/2018/wordml/cex" xmlns:w16cid="http://schemas.microsoft.com/office/word/2016/wordml/cid" xmlns:w16="http://schemas.microsoft.com/office/word/2018/wordml" xmlns:w16du="http://schemas.microsoft.com/office/word/2023/wordml/word16du" xmlns:w16sdtdh="http://schemas.microsoft.com/office/word/2020/wordml/sdtdatahash" xmlns:w16sdtfl="http://schemas.microsoft.com/office/word/2024/wordml/sdtformatlock" xmlns:w16se="http://schemas.microsoft.com/office/word/2015/wordml/symex" xmlns:wpg="http://schemas.microsoft.com/office/word/2010/wordprocessingGroup" xmlns:wpi="http://schemas.microsoft.com/office/word/2010/wordprocessingInk" xmlns:wne="http://schemas.microsoft.com/office/word/2006/wordml" xmlns:wps="http://schemas.microsoft.com/office/word/2010/wordprocessingShape" mc:Ignorable="w14 w15 w16se w16cid w16 w16cex w16sdtdh w16sdtfl w16du wp14">
   <w:tbl>
     <w:tblPr>
       <w:tblW w:w="0" w:type="auto"/>
@@ -2048,7 +1887,7 @@
 </file>
 
 <file path=word/footnotes.xml><?xml version="1.0" encoding="utf-8"?>
-<w:footnotes xmlns:wpc="http://schemas.microsoft.com/office/word/2010/wordprocessingCanvas" xmlns:cx="http://schemas.microsoft.com/office/drawing/2014/chartex" xmlns:cx1="http://schemas.microsoft.com/office/drawing/2015/9/8/chartex" xmlns:cx2="http://schemas.microsoft.com/office/drawing/2015/10/21/chartex" xmlns:cx3="http://schemas.microsoft.com/office/drawing/2016/5/9/chartex" xmlns:cx4="http://schemas.microsoft.com/office/drawing/2016/5/10/chartex" xmlns:cx5="http://schemas.microsoft.com/office/drawing/2016/5/11/chartex" xmlns:cx6="http://schemas.microsoft.com/office/drawing/2016/5/12/chartex" xmlns:cx7="http://schemas.microsoft.com/office/drawing/2016/5/13/chartex" xmlns:cx8="http://schemas.microsoft.com/office/drawing/2016/5/14/chartex" xmlns:mc="http://schemas.openxmlformats.org/markup-compatibility/2006" xmlns:aink="http://schemas.microsoft.com/office/drawing/2016/ink" xmlns:am3d="http://schemas.microsoft.com/office/drawing/2017/model3d" xmlns:o="urn:schemas-microsoft-com:office:office" xmlns:r="http://schemas.openxmlformats.org/officeDocument/2006/relationships" xmlns:m="http://schemas.openxmlformats.org/officeDocument/2006/math" xmlns:v="urn:schemas-microsoft-com:vml" xmlns:wp14="http://schemas.microsoft.com/office/word/2010/wordprocessingDrawing" xmlns:wp="http://schemas.openxmlformats.org/drawingml/2006/wordprocessingDrawing" xmlns:w10="urn:schemas-microsoft-com:office:word" xmlns:w="http://schemas.openxmlformats.org/wordprocessingml/2006/main" xmlns:w14="http://schemas.microsoft.com/office/word/2010/wordml" xmlns:w15="http://schemas.microsoft.com/office/word/2012/wordml" xmlns:w16cex="http://schemas.microsoft.com/office/word/2018/wordml/cex" xmlns:w16cid="http://schemas.microsoft.com/office/word/2016/wordml/cid" xmlns:w16="http://schemas.microsoft.com/office/word/2018/wordml" xmlns:w16sdtdh="http://schemas.microsoft.com/office/word/2020/wordml/sdtdatahash" xmlns:w16se="http://schemas.microsoft.com/office/word/2015/wordml/symex" xmlns:wpg="http://schemas.microsoft.com/office/word/2010/wordprocessingGroup" xmlns:wpi="http://schemas.microsoft.com/office/word/2010/wordprocessingInk" xmlns:wne="http://schemas.microsoft.com/office/word/2006/wordml" xmlns:wps="http://schemas.microsoft.com/office/word/2010/wordprocessingShape" mc:Ignorable="w14 w15 w16se w16cid w16 w16cex w16sdtdh wp14">
+<w:footnotes xmlns:wpc="http://schemas.microsoft.com/office/word/2010/wordprocessingCanvas" xmlns:cx="http://schemas.microsoft.com/office/drawing/2014/chartex" xmlns:cx1="http://schemas.microsoft.com/office/drawing/2015/9/8/chartex" xmlns:cx2="http://schemas.microsoft.com/office/drawing/2015/10/21/chartex" xmlns:cx3="http://schemas.microsoft.com/office/drawing/2016/5/9/chartex" xmlns:cx4="http://schemas.microsoft.com/office/drawing/2016/5/10/chartex" xmlns:cx5="http://schemas.microsoft.com/office/drawing/2016/5/11/chartex" xmlns:cx6="http://schemas.microsoft.com/office/drawing/2016/5/12/chartex" xmlns:cx7="http://schemas.microsoft.com/office/drawing/2016/5/13/chartex" xmlns:cx8="http://schemas.microsoft.com/office/drawing/2016/5/14/chartex" xmlns:mc="http://schemas.openxmlformats.org/markup-compatibility/2006" xmlns:aink="http://schemas.microsoft.com/office/drawing/2016/ink" xmlns:am3d="http://schemas.microsoft.com/office/drawing/2017/model3d" xmlns:o="urn:schemas-microsoft-com:office:office" xmlns:oel="http://schemas.microsoft.com/office/2019/extlst" xmlns:r="http://schemas.openxmlformats.org/officeDocument/2006/relationships" xmlns:m="http://schemas.openxmlformats.org/officeDocument/2006/math" xmlns:v="urn:schemas-microsoft-com:vml" xmlns:wp14="http://schemas.microsoft.com/office/word/2010/wordprocessingDrawing" xmlns:wp="http://schemas.openxmlformats.org/drawingml/2006/wordprocessingDrawing" xmlns:w10="urn:schemas-microsoft-com:office:word" xmlns:w="http://schemas.openxmlformats.org/wordprocessingml/2006/main" xmlns:w14="http://schemas.microsoft.com/office/word/2010/wordml" xmlns:w15="http://schemas.microsoft.com/office/word/2012/wordml" xmlns:w16cex="http://schemas.microsoft.com/office/word/2018/wordml/cex" xmlns:w16cid="http://schemas.microsoft.com/office/word/2016/wordml/cid" xmlns:w16="http://schemas.microsoft.com/office/word/2018/wordml" xmlns:w16du="http://schemas.microsoft.com/office/word/2023/wordml/word16du" xmlns:w16sdtdh="http://schemas.microsoft.com/office/word/2020/wordml/sdtdatahash" xmlns:w16sdtfl="http://schemas.microsoft.com/office/word/2024/wordml/sdtformatlock" xmlns:w16se="http://schemas.microsoft.com/office/word/2015/wordml/symex" xmlns:wpg="http://schemas.microsoft.com/office/word/2010/wordprocessingGroup" xmlns:wpi="http://schemas.microsoft.com/office/word/2010/wordprocessingInk" xmlns:wne="http://schemas.microsoft.com/office/word/2006/wordml" xmlns:wps="http://schemas.microsoft.com/office/word/2010/wordprocessingShape" mc:Ignorable="w14 w15 w16se w16cid w16 w16cex w16sdtdh w16sdtfl w16du wp14">
   <w:footnote w:type="separator" w:id="-1">
     <w:p>
       <w:pPr>
@@ -2073,7 +1912,7 @@
 </file>
 
 <file path=word/header1.xml><?xml version="1.0" encoding="utf-8"?>
-<w:hdr xmlns:wpc="http://schemas.microsoft.com/office/word/2010/wordprocessingCanvas" xmlns:cx="http://schemas.microsoft.com/office/drawing/2014/chartex" xmlns:cx1="http://schemas.microsoft.com/office/drawing/2015/9/8/chartex" xmlns:cx2="http://schemas.microsoft.com/office/drawing/2015/10/21/chartex" xmlns:cx3="http://schemas.microsoft.com/office/drawing/2016/5/9/chartex" xmlns:cx4="http://schemas.microsoft.com/office/drawing/2016/5/10/chartex" xmlns:cx5="http://schemas.microsoft.com/office/drawing/2016/5/11/chartex" xmlns:cx6="http://schemas.microsoft.com/office/drawing/2016/5/12/chartex" xmlns:cx7="http://schemas.microsoft.com/office/drawing/2016/5/13/chartex" xmlns:cx8="http://schemas.microsoft.com/office/drawing/2016/5/14/chartex" xmlns:mc="http://schemas.openxmlformats.org/markup-compatibility/2006" xmlns:aink="http://schemas.microsoft.com/office/drawing/2016/ink" xmlns:am3d="http://schemas.microsoft.com/office/drawing/2017/model3d" xmlns:o="urn:schemas-microsoft-com:office:office" xmlns:r="http://schemas.openxmlformats.org/officeDocument/2006/relationships" xmlns:m="http://schemas.openxmlformats.org/officeDocument/2006/math" xmlns:v="urn:schemas-microsoft-com:vml" xmlns:wp14="http://schemas.microsoft.com/office/word/2010/wordprocessingDrawing" xmlns:wp="http://schemas.openxmlformats.org/drawingml/2006/wordprocessingDrawing" xmlns:w10="urn:schemas-microsoft-com:office:word" xmlns:w="http://schemas.openxmlformats.org/wordprocessingml/2006/main" xmlns:w14="http://schemas.microsoft.com/office/word/2010/wordml" xmlns:w15="http://schemas.microsoft.com/office/word/2012/wordml" xmlns:w16cex="http://schemas.microsoft.com/office/word/2018/wordml/cex" xmlns:w16cid="http://schemas.microsoft.com/office/word/2016/wordml/cid" xmlns:w16="http://schemas.microsoft.com/office/word/2018/wordml" xmlns:w16sdtdh="http://schemas.microsoft.com/office/word/2020/wordml/sdtdatahash" xmlns:w16se="http://schemas.microsoft.com/office/word/2015/wordml/symex" xmlns:wpg="http://schemas.microsoft.com/office/word/2010/wordprocessingGroup" xmlns:wpi="http://schemas.microsoft.com/office/word/2010/wordprocessingInk" xmlns:wne="http://schemas.microsoft.com/office/word/2006/wordml" xmlns:wps="http://schemas.microsoft.com/office/word/2010/wordprocessingShape" mc:Ignorable="w14 w15 w16se w16cid w16 w16cex w16sdtdh wp14">
+<w:hdr xmlns:wpc="http://schemas.microsoft.com/office/word/2010/wordprocessingCanvas" xmlns:cx="http://schemas.microsoft.com/office/drawing/2014/chartex" xmlns:cx1="http://schemas.microsoft.com/office/drawing/2015/9/8/chartex" xmlns:cx2="http://schemas.microsoft.com/office/drawing/2015/10/21/chartex" xmlns:cx3="http://schemas.microsoft.com/office/drawing/2016/5/9/chartex" xmlns:cx4="http://schemas.microsoft.com/office/drawing/2016/5/10/chartex" xmlns:cx5="http://schemas.microsoft.com/office/drawing/2016/5/11/chartex" xmlns:cx6="http://schemas.microsoft.com/office/drawing/2016/5/12/chartex" xmlns:cx7="http://schemas.microsoft.com/office/drawing/2016/5/13/chartex" xmlns:cx8="http://schemas.microsoft.com/office/drawing/2016/5/14/chartex" xmlns:mc="http://schemas.openxmlformats.org/markup-compatibility/2006" xmlns:aink="http://schemas.microsoft.com/office/drawing/2016/ink" xmlns:am3d="http://schemas.microsoft.com/office/drawing/2017/model3d" xmlns:o="urn:schemas-microsoft-com:office:office" xmlns:oel="http://schemas.microsoft.com/office/2019/extlst" xmlns:r="http://schemas.openxmlformats.org/officeDocument/2006/relationships" xmlns:m="http://schemas.openxmlformats.org/officeDocument/2006/math" xmlns:v="urn:schemas-microsoft-com:vml" xmlns:wp14="http://schemas.microsoft.com/office/word/2010/wordprocessingDrawing" xmlns:wp="http://schemas.openxmlformats.org/drawingml/2006/wordprocessingDrawing" xmlns:w10="urn:schemas-microsoft-com:office:word" xmlns:w="http://schemas.openxmlformats.org/wordprocessingml/2006/main" xmlns:w14="http://schemas.microsoft.com/office/word/2010/wordml" xmlns:w15="http://schemas.microsoft.com/office/word/2012/wordml" xmlns:w16cex="http://schemas.microsoft.com/office/word/2018/wordml/cex" xmlns:w16cid="http://schemas.microsoft.com/office/word/2016/wordml/cid" xmlns:w16="http://schemas.microsoft.com/office/word/2018/wordml" xmlns:w16du="http://schemas.microsoft.com/office/word/2023/wordml/word16du" xmlns:w16sdtdh="http://schemas.microsoft.com/office/word/2020/wordml/sdtdatahash" xmlns:w16sdtfl="http://schemas.microsoft.com/office/word/2024/wordml/sdtformatlock" xmlns:w16se="http://schemas.microsoft.com/office/word/2015/wordml/symex" xmlns:wpg="http://schemas.microsoft.com/office/word/2010/wordprocessingGroup" xmlns:wpi="http://schemas.microsoft.com/office/word/2010/wordprocessingInk" xmlns:wne="http://schemas.microsoft.com/office/word/2006/wordml" xmlns:wps="http://schemas.microsoft.com/office/word/2010/wordprocessingShape" mc:Ignorable="w14 w15 w16se w16cid w16 w16cex w16sdtdh w16sdtfl w16du wp14">
   <w:p>
     <w:pPr>
       <w:pStyle w:val="Encabezado"/>
@@ -2096,13 +1935,8 @@
       <w:pStyle w:val="Encabezado"/>
     </w:pPr>
     <w:r>
-      <w:t xml:space="preserve">Web </w:t>
+      <w:t>Web Deployment</w:t>
     </w:r>
-    <w:proofErr w:type="spellStart"/>
-    <w:r>
-      <w:t>Deployment</w:t>
-    </w:r>
-    <w:proofErr w:type="spellEnd"/>
     <w:r>
       <w:tab/>
     </w:r>
@@ -2122,7 +1956,7 @@
 </file>
 
 <file path=word/header2.xml><?xml version="1.0" encoding="utf-8"?>
-<w:hdr xmlns:wpc="http://schemas.microsoft.com/office/word/2010/wordprocessingCanvas" xmlns:cx="http://schemas.microsoft.com/office/drawing/2014/chartex" xmlns:cx1="http://schemas.microsoft.com/office/drawing/2015/9/8/chartex" xmlns:cx2="http://schemas.microsoft.com/office/drawing/2015/10/21/chartex" xmlns:cx3="http://schemas.microsoft.com/office/drawing/2016/5/9/chartex" xmlns:cx4="http://schemas.microsoft.com/office/drawing/2016/5/10/chartex" xmlns:cx5="http://schemas.microsoft.com/office/drawing/2016/5/11/chartex" xmlns:cx6="http://schemas.microsoft.com/office/drawing/2016/5/12/chartex" xmlns:cx7="http://schemas.microsoft.com/office/drawing/2016/5/13/chartex" xmlns:cx8="http://schemas.microsoft.com/office/drawing/2016/5/14/chartex" xmlns:mc="http://schemas.openxmlformats.org/markup-compatibility/2006" xmlns:aink="http://schemas.microsoft.com/office/drawing/2016/ink" xmlns:am3d="http://schemas.microsoft.com/office/drawing/2017/model3d" xmlns:o="urn:schemas-microsoft-com:office:office" xmlns:r="http://schemas.openxmlformats.org/officeDocument/2006/relationships" xmlns:m="http://schemas.openxmlformats.org/officeDocument/2006/math" xmlns:v="urn:schemas-microsoft-com:vml" xmlns:wp14="http://schemas.microsoft.com/office/word/2010/wordprocessingDrawing" xmlns:wp="http://schemas.openxmlformats.org/drawingml/2006/wordprocessingDrawing" xmlns:w10="urn:schemas-microsoft-com:office:word" xmlns:w="http://schemas.openxmlformats.org/wordprocessingml/2006/main" xmlns:w14="http://schemas.microsoft.com/office/word/2010/wordml" xmlns:w15="http://schemas.microsoft.com/office/word/2012/wordml" xmlns:w16cex="http://schemas.microsoft.com/office/word/2018/wordml/cex" xmlns:w16cid="http://schemas.microsoft.com/office/word/2016/wordml/cid" xmlns:w16="http://schemas.microsoft.com/office/word/2018/wordml" xmlns:w16sdtdh="http://schemas.microsoft.com/office/word/2020/wordml/sdtdatahash" xmlns:w16se="http://schemas.microsoft.com/office/word/2015/wordml/symex" xmlns:wpg="http://schemas.microsoft.com/office/word/2010/wordprocessingGroup" xmlns:wpi="http://schemas.microsoft.com/office/word/2010/wordprocessingInk" xmlns:wne="http://schemas.microsoft.com/office/word/2006/wordml" xmlns:wps="http://schemas.microsoft.com/office/word/2010/wordprocessingShape" mc:Ignorable="w14 w15 w16se w16cid w16 w16cex w16sdtdh wp14">
+<w:hdr xmlns:wpc="http://schemas.microsoft.com/office/word/2010/wordprocessingCanvas" xmlns:cx="http://schemas.microsoft.com/office/drawing/2014/chartex" xmlns:cx1="http://schemas.microsoft.com/office/drawing/2015/9/8/chartex" xmlns:cx2="http://schemas.microsoft.com/office/drawing/2015/10/21/chartex" xmlns:cx3="http://schemas.microsoft.com/office/drawing/2016/5/9/chartex" xmlns:cx4="http://schemas.microsoft.com/office/drawing/2016/5/10/chartex" xmlns:cx5="http://schemas.microsoft.com/office/drawing/2016/5/11/chartex" xmlns:cx6="http://schemas.microsoft.com/office/drawing/2016/5/12/chartex" xmlns:cx7="http://schemas.microsoft.com/office/drawing/2016/5/13/chartex" xmlns:cx8="http://schemas.microsoft.com/office/drawing/2016/5/14/chartex" xmlns:mc="http://schemas.openxmlformats.org/markup-compatibility/2006" xmlns:aink="http://schemas.microsoft.com/office/drawing/2016/ink" xmlns:am3d="http://schemas.microsoft.com/office/drawing/2017/model3d" xmlns:o="urn:schemas-microsoft-com:office:office" xmlns:oel="http://schemas.microsoft.com/office/2019/extlst" xmlns:r="http://schemas.openxmlformats.org/officeDocument/2006/relationships" xmlns:m="http://schemas.openxmlformats.org/officeDocument/2006/math" xmlns:v="urn:schemas-microsoft-com:vml" xmlns:wp14="http://schemas.microsoft.com/office/word/2010/wordprocessingDrawing" xmlns:wp="http://schemas.openxmlformats.org/drawingml/2006/wordprocessingDrawing" xmlns:w10="urn:schemas-microsoft-com:office:word" xmlns:w="http://schemas.openxmlformats.org/wordprocessingml/2006/main" xmlns:w14="http://schemas.microsoft.com/office/word/2010/wordml" xmlns:w15="http://schemas.microsoft.com/office/word/2012/wordml" xmlns:w16cex="http://schemas.microsoft.com/office/word/2018/wordml/cex" xmlns:w16cid="http://schemas.microsoft.com/office/word/2016/wordml/cid" xmlns:w16="http://schemas.microsoft.com/office/word/2018/wordml" xmlns:w16du="http://schemas.microsoft.com/office/word/2023/wordml/word16du" xmlns:w16sdtdh="http://schemas.microsoft.com/office/word/2020/wordml/sdtdatahash" xmlns:w16sdtfl="http://schemas.microsoft.com/office/word/2024/wordml/sdtformatlock" xmlns:w16se="http://schemas.microsoft.com/office/word/2015/wordml/symex" xmlns:wpg="http://schemas.microsoft.com/office/word/2010/wordprocessingGroup" xmlns:wpi="http://schemas.microsoft.com/office/word/2010/wordprocessingInk" xmlns:wne="http://schemas.microsoft.com/office/word/2006/wordml" xmlns:wps="http://schemas.microsoft.com/office/word/2010/wordprocessingShape" mc:Ignorable="w14 w15 w16se w16cid w16 w16cex w16sdtdh w16sdtfl w16du wp14">
   <w:tbl>
     <w:tblPr>
       <w:tblW w:w="0" w:type="auto"/>
@@ -2183,7 +2017,7 @@
 </file>
 
 <file path=word/styles.xml><?xml version="1.0" encoding="utf-8"?>
-<w:styles xmlns:mc="http://schemas.openxmlformats.org/markup-compatibility/2006" xmlns:r="http://schemas.openxmlformats.org/officeDocument/2006/relationships" xmlns:w="http://schemas.openxmlformats.org/wordprocessingml/2006/main" xmlns:w14="http://schemas.microsoft.com/office/word/2010/wordml" xmlns:w15="http://schemas.microsoft.com/office/word/2012/wordml" xmlns:w16cex="http://schemas.microsoft.com/office/word/2018/wordml/cex" xmlns:w16cid="http://schemas.microsoft.com/office/word/2016/wordml/cid" xmlns:w16="http://schemas.microsoft.com/office/word/2018/wordml" xmlns:w16sdtdh="http://schemas.microsoft.com/office/word/2020/wordml/sdtdatahash" xmlns:w16se="http://schemas.microsoft.com/office/word/2015/wordml/symex" mc:Ignorable="w14 w15 w16se w16cid w16 w16cex w16sdtdh">
+<w:styles xmlns:mc="http://schemas.openxmlformats.org/markup-compatibility/2006" xmlns:r="http://schemas.openxmlformats.org/officeDocument/2006/relationships" xmlns:w="http://schemas.openxmlformats.org/wordprocessingml/2006/main" xmlns:w14="http://schemas.microsoft.com/office/word/2010/wordml" xmlns:w15="http://schemas.microsoft.com/office/word/2012/wordml" xmlns:w16cex="http://schemas.microsoft.com/office/word/2018/wordml/cex" xmlns:w16cid="http://schemas.microsoft.com/office/word/2016/wordml/cid" xmlns:w16="http://schemas.microsoft.com/office/word/2018/wordml" xmlns:w16du="http://schemas.microsoft.com/office/word/2023/wordml/word16du" xmlns:w16sdtdh="http://schemas.microsoft.com/office/word/2020/wordml/sdtdatahash" xmlns:w16sdtfl="http://schemas.microsoft.com/office/word/2024/wordml/sdtformatlock" xmlns:w16se="http://schemas.microsoft.com/office/word/2015/wordml/symex" mc:Ignorable="w14 w15 w16se w16cid w16 w16cex w16sdtdh w16sdtfl w16du">
   <w:docDefaults>
     <w:rPrDefault>
       <w:rPr>
@@ -3154,6 +2988,12 @@
 </file>
 
 <file path=customXml/item3.xml><?xml version="1.0" encoding="utf-8"?>
+<p:properties xmlns:p="http://schemas.microsoft.com/office/2006/metadata/properties" xmlns:xsi="http://www.w3.org/2001/XMLSchema-instance" xmlns:pc="http://schemas.microsoft.com/office/infopath/2007/PartnerControls">
+  <documentManagement/>
+</p:properties>
+</file>
+
+<file path=customXml/item4.xml><?xml version="1.0" encoding="utf-8"?>
 <ct:contentTypeSchema xmlns:ct="http://schemas.microsoft.com/office/2006/metadata/contentType" xmlns:ma="http://schemas.microsoft.com/office/2006/metadata/properties/metaAttributes" ct:_="" ma:_="" ma:contentTypeName="Documento" ma:contentTypeID="0x0101009EC14382900AB34E869E568EC6D53E4B" ma:contentTypeVersion="4" ma:contentTypeDescription="Crear nuevo documento." ma:contentTypeScope="" ma:versionID="e6804bda003c1f02ac5f0fa5c6c7d76e">
   <xsd:schema xmlns:xsd="http://www.w3.org/2001/XMLSchema" xmlns:xs="http://www.w3.org/2001/XMLSchema" xmlns:p="http://schemas.microsoft.com/office/2006/metadata/properties" xmlns:ns2="6ca0988a-3b5c-40da-ad3b-b968fd346226" targetNamespace="http://schemas.microsoft.com/office/2006/metadata/properties" ma:root="true" ma:fieldsID="be03b8f3db390ff6f608d442589c109b" ns2:_="">
     <xsd:import namespace="6ca0988a-3b5c-40da-ad3b-b968fd346226"/>
@@ -3297,12 +3137,6 @@
 </ct:contentTypeSchema>
 </file>
 
-<file path=customXml/item4.xml><?xml version="1.0" encoding="utf-8"?>
-<p:properties xmlns:p="http://schemas.microsoft.com/office/2006/metadata/properties" xmlns:xsi="http://www.w3.org/2001/XMLSchema-instance" xmlns:pc="http://schemas.microsoft.com/office/infopath/2007/PartnerControls">
-  <documentManagement/>
-</p:properties>
-</file>
-
 <file path=customXml/itemProps1.xml><?xml version="1.0" encoding="utf-8"?>
 <ds:datastoreItem xmlns:ds="http://schemas.openxmlformats.org/officeDocument/2006/customXml" ds:itemID="{55AF091B-3C7A-41E3-B477-F2FDAA23CFDA}">
   <ds:schemaRefs>
@@ -3320,6 +3154,15 @@
 </file>
 
 <file path=customXml/itemProps3.xml><?xml version="1.0" encoding="utf-8"?>
+<ds:datastoreItem xmlns:ds="http://schemas.openxmlformats.org/officeDocument/2006/customXml" ds:itemID="{6F81D335-F07C-4EE7-95B4-02D6DC2D390F}">
+  <ds:schemaRefs>
+    <ds:schemaRef ds:uri="http://schemas.microsoft.com/office/2006/metadata/properties"/>
+    <ds:schemaRef ds:uri="http://schemas.microsoft.com/office/infopath/2007/PartnerControls"/>
+  </ds:schemaRefs>
+</ds:datastoreItem>
+</file>
+
+<file path=customXml/itemProps4.xml><?xml version="1.0" encoding="utf-8"?>
 <ds:datastoreItem xmlns:ds="http://schemas.openxmlformats.org/officeDocument/2006/customXml" ds:itemID="{D077F778-7F0D-4141-BEE3-C363A723554B}">
   <ds:schemaRefs>
     <ds:schemaRef ds:uri="http://schemas.microsoft.com/office/2006/metadata/contentType"/>
@@ -3335,13 +3178,4 @@
     <ds:schemaRef ds:uri="http://schemas.microsoft.com/internal/obd"/>
   </ds:schemaRefs>
 </ds:datastoreItem>
-</file>
-
-<file path=customXml/itemProps4.xml><?xml version="1.0" encoding="utf-8"?>
-<ds:datastoreItem xmlns:ds="http://schemas.openxmlformats.org/officeDocument/2006/customXml" ds:itemID="{6F81D335-F07C-4EE7-95B4-02D6DC2D390F}">
-  <ds:schemaRefs>
-    <ds:schemaRef ds:uri="http://schemas.microsoft.com/office/2006/metadata/properties"/>
-    <ds:schemaRef ds:uri="http://schemas.microsoft.com/office/infopath/2007/PartnerControls"/>
-  </ds:schemaRefs>
-</ds:datastoreItem>
 </file>
</xml_diff>